<commit_message>
python assignment fox and rabbit graph - fixed formular
</commit_message>
<xml_diff>
--- a/Assignments/PythonHandin2019.docx
+++ b/Assignments/PythonHandin2019.docx
@@ -1367,650 +1367,833 @@
           <w:u w:val="single"/>
           <w:lang w:val="en-GB"/>
         </w:rPr>
+        <w:t xml:space="preserve"> Graphics of foxes and rabbits</w:t>
+      </w:r>
+    </w:p>
+    <w:p>
+      <w:pPr>
+        <w:rPr>
+          <w:lang w:val="en-GB"/>
+        </w:rPr>
+      </w:pPr>
+    </w:p>
+    <w:p>
+      <w:pPr>
+        <w:rPr>
+          <w:lang w:val="en-GB"/>
+        </w:rPr>
+      </w:pPr>
+    </w:p>
+    <w:p>
+      <w:pPr>
+        <w:tabs>
+          <w:tab w:val="left" w:pos="540"/>
+        </w:tabs>
+        <w:ind w:left="540" w:hanging="540"/>
+        <w:jc w:val="both"/>
+        <w:rPr>
+          <w:lang w:val="en-GB"/>
+        </w:rPr>
+      </w:pPr>
+      <w:r>
+        <w:rPr>
+          <w:lang w:val="en-GB"/>
+        </w:rPr>
+        <w:t>Remember to test the program</w:t>
+      </w:r>
+      <w:r>
+        <w:rPr>
+          <w:lang w:val="en-GB"/>
+        </w:rPr>
         <w:t xml:space="preserve"> </w:t>
       </w:r>
-      <w:r>
+      <w:proofErr w:type="gramStart"/>
+      <w:r>
+        <w:rPr>
+          <w:lang w:val="en-GB"/>
+        </w:rPr>
+        <w:t xml:space="preserve">carefully </w:t>
+      </w:r>
+      <w:r>
+        <w:rPr>
+          <w:lang w:val="en-GB"/>
+        </w:rPr>
+        <w:t>!</w:t>
+      </w:r>
+      <w:proofErr w:type="gramEnd"/>
+    </w:p>
+    <w:p>
+      <w:pPr>
+        <w:tabs>
+          <w:tab w:val="left" w:pos="540"/>
+        </w:tabs>
+        <w:ind w:left="540" w:hanging="540"/>
+        <w:jc w:val="both"/>
+        <w:rPr>
+          <w:lang w:val="en-GB"/>
+        </w:rPr>
+      </w:pPr>
+    </w:p>
+    <w:p>
+      <w:pPr>
+        <w:tabs>
+          <w:tab w:val="left" w:pos="540"/>
+        </w:tabs>
+        <w:ind w:left="540" w:hanging="540"/>
+        <w:jc w:val="both"/>
+        <w:rPr>
+          <w:lang w:val="en-GB"/>
+        </w:rPr>
+      </w:pPr>
+      <w:r>
+        <w:rPr>
+          <w:lang w:val="en-GB"/>
+        </w:rPr>
+        <w:t>Make a program that can simulate populations of foxes (predators) and rabbits (pray).</w:t>
+      </w:r>
+    </w:p>
+    <w:p>
+      <w:pPr>
+        <w:tabs>
+          <w:tab w:val="left" w:pos="540"/>
+        </w:tabs>
+        <w:ind w:left="540" w:hanging="540"/>
+        <w:jc w:val="both"/>
+        <w:rPr>
+          <w:lang w:val="en-GB"/>
+        </w:rPr>
+      </w:pPr>
+      <w:r>
+        <w:rPr>
+          <w:lang w:val="en-GB"/>
+        </w:rPr>
+        <w:t xml:space="preserve">The populations can be calculated one time step at a </w:t>
+      </w:r>
+      <w:proofErr w:type="gramStart"/>
+      <w:r>
+        <w:rPr>
+          <w:lang w:val="en-GB"/>
+        </w:rPr>
+        <w:t>time :</w:t>
+      </w:r>
+      <w:proofErr w:type="gramEnd"/>
+    </w:p>
+    <w:p>
+      <w:pPr>
+        <w:tabs>
+          <w:tab w:val="left" w:pos="540"/>
+        </w:tabs>
+        <w:ind w:left="540" w:hanging="540"/>
+        <w:jc w:val="both"/>
+        <w:rPr>
+          <w:lang w:val="en-GB"/>
+        </w:rPr>
+      </w:pPr>
+    </w:p>
+    <w:p>
+      <w:pPr>
+        <w:tabs>
+          <w:tab w:val="left" w:pos="540"/>
+        </w:tabs>
+        <w:ind w:left="540" w:hanging="540"/>
+        <w:jc w:val="both"/>
+        <w:rPr>
+          <w:lang w:val="en-GB"/>
+        </w:rPr>
+      </w:pPr>
+      <w:proofErr w:type="gramStart"/>
+      <w:r>
+        <w:rPr>
+          <w:lang w:val="en-GB"/>
+        </w:rPr>
+        <w:t>Rabbit(</w:t>
+      </w:r>
+      <w:proofErr w:type="gramEnd"/>
+      <w:r>
+        <w:rPr>
+          <w:lang w:val="en-GB"/>
+        </w:rPr>
+        <w:t>t</w:t>
+      </w:r>
+      <w:r>
+        <w:rPr>
+          <w:vertAlign w:val="subscript"/>
+          <w:lang w:val="en-GB"/>
+        </w:rPr>
+        <w:t>n+1</w:t>
+      </w:r>
+      <w:r>
+        <w:rPr>
+          <w:lang w:val="en-GB"/>
+        </w:rPr>
+        <w:t>) = Rabbit(</w:t>
+      </w:r>
+      <w:proofErr w:type="spellStart"/>
+      <w:r>
+        <w:rPr>
+          <w:lang w:val="en-GB"/>
+        </w:rPr>
+        <w:t>t</w:t>
+      </w:r>
+      <w:r>
+        <w:rPr>
+          <w:vertAlign w:val="subscript"/>
+          <w:lang w:val="en-GB"/>
+        </w:rPr>
+        <w:t>n</w:t>
+      </w:r>
+      <w:proofErr w:type="spellEnd"/>
+      <w:r>
+        <w:rPr>
+          <w:lang w:val="en-GB"/>
+        </w:rPr>
+        <w:t xml:space="preserve">) * (1 + a – b </w:t>
+      </w:r>
+      <w:r>
+        <w:rPr>
+          <w:lang w:val="en-GB"/>
+        </w:rPr>
+        <w:t>*</w:t>
+      </w:r>
+      <w:r>
+        <w:rPr>
+          <w:lang w:val="en-GB"/>
+        </w:rPr>
+        <w:t xml:space="preserve"> Rabbit(</w:t>
+      </w:r>
+      <w:proofErr w:type="spellStart"/>
+      <w:r>
+        <w:rPr>
+          <w:lang w:val="en-GB"/>
+        </w:rPr>
+        <w:t>t</w:t>
+      </w:r>
+      <w:r>
+        <w:rPr>
+          <w:vertAlign w:val="subscript"/>
+          <w:lang w:val="en-GB"/>
+        </w:rPr>
+        <w:t>n</w:t>
+      </w:r>
+      <w:proofErr w:type="spellEnd"/>
+      <w:r>
+        <w:rPr>
+          <w:lang w:val="en-GB"/>
+        </w:rPr>
+        <w:t xml:space="preserve">) – c * </w:t>
+      </w:r>
+      <w:r>
+        <w:rPr>
+          <w:lang w:val="en-GB"/>
+        </w:rPr>
+        <w:t xml:space="preserve"> Fox(</w:t>
+      </w:r>
+      <w:proofErr w:type="spellStart"/>
+      <w:r>
+        <w:rPr>
+          <w:lang w:val="en-GB"/>
+        </w:rPr>
+        <w:t>t</w:t>
+      </w:r>
+      <w:r>
+        <w:rPr>
+          <w:vertAlign w:val="subscript"/>
+          <w:lang w:val="en-GB"/>
+        </w:rPr>
+        <w:t>n</w:t>
+      </w:r>
+      <w:proofErr w:type="spellEnd"/>
+      <w:r>
+        <w:rPr>
+          <w:lang w:val="en-GB"/>
+        </w:rPr>
+        <w:t>))</w:t>
+      </w:r>
+    </w:p>
+    <w:p>
+      <w:pPr>
+        <w:tabs>
+          <w:tab w:val="left" w:pos="540"/>
+        </w:tabs>
+        <w:ind w:left="540" w:hanging="540"/>
+        <w:jc w:val="both"/>
+        <w:rPr>
+          <w:lang w:val="en-GB"/>
+        </w:rPr>
+      </w:pPr>
+      <w:proofErr w:type="gramStart"/>
+      <w:r>
+        <w:rPr>
+          <w:lang w:val="en-GB"/>
+        </w:rPr>
+        <w:t>Fox(</w:t>
+      </w:r>
+      <w:proofErr w:type="gramEnd"/>
+      <w:r>
+        <w:rPr>
+          <w:lang w:val="en-GB"/>
+        </w:rPr>
+        <w:t>t</w:t>
+      </w:r>
+      <w:r>
+        <w:rPr>
+          <w:vertAlign w:val="subscript"/>
+          <w:lang w:val="en-GB"/>
+        </w:rPr>
+        <w:t>n+1</w:t>
+      </w:r>
+      <w:r>
+        <w:rPr>
+          <w:lang w:val="en-GB"/>
+        </w:rPr>
+        <w:t>) = Fox(</w:t>
+      </w:r>
+      <w:proofErr w:type="spellStart"/>
+      <w:r>
+        <w:rPr>
+          <w:lang w:val="en-GB"/>
+        </w:rPr>
+        <w:t>t</w:t>
+      </w:r>
+      <w:r>
+        <w:rPr>
+          <w:vertAlign w:val="subscript"/>
+          <w:lang w:val="en-GB"/>
+        </w:rPr>
+        <w:t>n</w:t>
+      </w:r>
+      <w:proofErr w:type="spellEnd"/>
+      <w:r>
+        <w:rPr>
+          <w:lang w:val="en-GB"/>
+        </w:rPr>
+        <w:t xml:space="preserve">) * (1 – </w:t>
+      </w:r>
+      <w:r>
+        <w:rPr>
+          <w:lang w:val="en-GB"/>
+        </w:rPr>
+        <w:t>d</w:t>
+      </w:r>
+      <w:r>
+        <w:rPr>
+          <w:lang w:val="en-GB"/>
+        </w:rPr>
+        <w:t xml:space="preserve"> + </w:t>
+      </w:r>
+      <w:r>
+        <w:rPr>
+          <w:lang w:val="en-GB"/>
+        </w:rPr>
+        <w:t>e</w:t>
+      </w:r>
+      <w:r>
+        <w:rPr>
+          <w:lang w:val="en-GB"/>
+        </w:rPr>
+        <w:t xml:space="preserve"> * Rabbit(</w:t>
+      </w:r>
+      <w:proofErr w:type="spellStart"/>
+      <w:r>
+        <w:rPr>
+          <w:lang w:val="en-GB"/>
+        </w:rPr>
+        <w:t>t</w:t>
+      </w:r>
+      <w:r>
+        <w:rPr>
+          <w:vertAlign w:val="subscript"/>
+          <w:lang w:val="en-GB"/>
+        </w:rPr>
+        <w:t>n</w:t>
+      </w:r>
+      <w:proofErr w:type="spellEnd"/>
+      <w:r>
+        <w:rPr>
+          <w:lang w:val="en-GB"/>
+        </w:rPr>
+        <w:t>)</w:t>
+      </w:r>
+      <w:r>
+        <w:rPr>
+          <w:lang w:val="en-GB"/>
+        </w:rPr>
+        <w:t xml:space="preserve"> </w:t>
+      </w:r>
+      <w:r>
+        <w:rPr>
+          <w:lang w:val="en-GB"/>
+        </w:rPr>
+        <w:t xml:space="preserve">– </w:t>
+      </w:r>
+      <w:r>
+        <w:rPr>
+          <w:lang w:val="en-GB"/>
+        </w:rPr>
+        <w:t>f</w:t>
+      </w:r>
+      <w:r>
+        <w:rPr>
+          <w:lang w:val="en-GB"/>
+        </w:rPr>
+        <w:t xml:space="preserve"> *  Fox(</w:t>
+      </w:r>
+      <w:proofErr w:type="spellStart"/>
+      <w:r>
+        <w:rPr>
+          <w:lang w:val="en-GB"/>
+        </w:rPr>
+        <w:t>t</w:t>
+      </w:r>
+      <w:r>
+        <w:rPr>
+          <w:vertAlign w:val="subscript"/>
+          <w:lang w:val="en-GB"/>
+        </w:rPr>
+        <w:t>n</w:t>
+      </w:r>
+      <w:proofErr w:type="spellEnd"/>
+      <w:r>
+        <w:rPr>
+          <w:lang w:val="en-GB"/>
+        </w:rPr>
+        <w:t>))</w:t>
+      </w:r>
+      <w:r>
+        <w:rPr>
+          <w:lang w:val="en-GB"/>
+        </w:rPr>
+        <w:t>)</w:t>
+      </w:r>
+    </w:p>
+    <w:p>
+      <w:pPr>
+        <w:tabs>
+          <w:tab w:val="left" w:pos="540"/>
+        </w:tabs>
+        <w:ind w:left="540" w:hanging="540"/>
+        <w:jc w:val="both"/>
+        <w:rPr>
+          <w:lang w:val="en-GB"/>
+        </w:rPr>
+      </w:pPr>
+    </w:p>
+    <w:p>
+      <w:pPr>
+        <w:rPr>
+          <w:lang w:val="en-GB"/>
+        </w:rPr>
+      </w:pPr>
+      <w:r>
+        <w:rPr>
+          <w:lang w:val="en-GB"/>
+        </w:rPr>
+        <w:t>Try a = 0.1     b = 0.0</w:t>
+      </w:r>
+      <w:r>
+        <w:rPr>
+          <w:lang w:val="en-GB"/>
+        </w:rPr>
+        <w:t>0002</w:t>
+      </w:r>
+      <w:r>
+        <w:rPr>
+          <w:lang w:val="en-GB"/>
+        </w:rPr>
+        <w:t xml:space="preserve">    c = 0.01     </w:t>
+      </w:r>
+      <w:r>
+        <w:rPr>
+          <w:lang w:val="en-GB"/>
+        </w:rPr>
+        <w:t>d = 0.01     e = 0.00002     f</w:t>
+      </w:r>
+      <w:r>
+        <w:rPr>
+          <w:lang w:val="en-GB"/>
+        </w:rPr>
+        <w:t xml:space="preserve"> </w:t>
+      </w:r>
+      <w:r>
+        <w:rPr>
+          <w:lang w:val="en-GB"/>
+        </w:rPr>
+        <w:t>= 0.0001</w:t>
+      </w:r>
+    </w:p>
+    <w:p>
+      <w:pPr>
+        <w:rPr>
+          <w:lang w:val="en-GB"/>
+        </w:rPr>
+      </w:pPr>
+      <w:r>
+        <w:rPr>
+          <w:lang w:val="en-GB"/>
+        </w:rPr>
+        <w:t>(</w:t>
+      </w:r>
+      <w:proofErr w:type="gramStart"/>
+      <w:r>
+        <w:rPr>
+          <w:lang w:val="en-GB"/>
+        </w:rPr>
+        <w:t>b</w:t>
+      </w:r>
+      <w:proofErr w:type="gramEnd"/>
+      <w:r>
+        <w:rPr>
+          <w:lang w:val="en-GB"/>
+        </w:rPr>
+        <w:t xml:space="preserve"> and f represent damping)</w:t>
+      </w:r>
+    </w:p>
+    <w:p>
+      <w:pPr>
+        <w:rPr>
+          <w:lang w:val="en-GB"/>
+        </w:rPr>
+      </w:pPr>
+      <w:r>
+        <w:rPr>
+          <w:lang w:val="en-GB"/>
+        </w:rPr>
+        <w:t xml:space="preserve">Initial amount of rabbits = </w:t>
+      </w:r>
+      <w:proofErr w:type="gramStart"/>
+      <w:r>
+        <w:rPr>
+          <w:lang w:val="en-GB"/>
+        </w:rPr>
+        <w:t>Rabbit(</w:t>
+      </w:r>
+      <w:proofErr w:type="gramEnd"/>
+      <w:r>
+        <w:rPr>
+          <w:lang w:val="en-GB"/>
+        </w:rPr>
+        <w:t>t</w:t>
+      </w:r>
+      <w:r>
+        <w:rPr>
+          <w:vertAlign w:val="subscript"/>
+          <w:lang w:val="en-GB"/>
+        </w:rPr>
+        <w:t>0</w:t>
+      </w:r>
+      <w:r>
+        <w:rPr>
+          <w:lang w:val="en-GB"/>
+        </w:rPr>
+        <w:t>) = 5</w:t>
+      </w:r>
+      <w:r>
+        <w:rPr>
+          <w:lang w:val="en-GB"/>
+        </w:rPr>
+        <w:t xml:space="preserve">00 </w:t>
+      </w:r>
+    </w:p>
+    <w:p>
+      <w:pPr>
+        <w:rPr>
+          <w:lang w:val="en-GB"/>
+        </w:rPr>
+      </w:pPr>
+      <w:r>
+        <w:rPr>
+          <w:lang w:val="en-GB"/>
+        </w:rPr>
+        <w:t xml:space="preserve">Initial amount of foxes = </w:t>
+      </w:r>
+      <w:proofErr w:type="gramStart"/>
+      <w:r>
+        <w:rPr>
+          <w:lang w:val="en-GB"/>
+        </w:rPr>
+        <w:t>Fox(</w:t>
+      </w:r>
+      <w:proofErr w:type="gramEnd"/>
+      <w:r>
+        <w:rPr>
+          <w:lang w:val="en-GB"/>
+        </w:rPr>
+        <w:t>t</w:t>
+      </w:r>
+      <w:r>
+        <w:rPr>
+          <w:vertAlign w:val="subscript"/>
+          <w:lang w:val="en-GB"/>
+        </w:rPr>
+        <w:t>0</w:t>
+      </w:r>
+      <w:r>
+        <w:rPr>
+          <w:lang w:val="en-GB"/>
+        </w:rPr>
+        <w:t>) = 1</w:t>
+      </w:r>
+      <w:r>
+        <w:rPr>
+          <w:lang w:val="en-GB"/>
+        </w:rPr>
+        <w:t xml:space="preserve">0 </w:t>
+      </w:r>
+    </w:p>
+    <w:p>
+      <w:pPr>
+        <w:rPr>
+          <w:lang w:val="en-GB"/>
+        </w:rPr>
+      </w:pPr>
+      <w:r>
+        <w:rPr>
+          <w:lang w:val="en-GB"/>
+        </w:rPr>
+        <w:t>Time from 0 to 400</w:t>
+      </w:r>
+      <w:bookmarkStart w:id="0" w:name="_GoBack"/>
+      <w:bookmarkEnd w:id="0"/>
+    </w:p>
+    <w:p>
+      <w:pPr>
+        <w:rPr>
+          <w:lang w:val="en-GB"/>
+        </w:rPr>
+      </w:pPr>
+    </w:p>
+    <w:p>
+      <w:pPr>
+        <w:rPr>
+          <w:lang w:val="en-GB"/>
+        </w:rPr>
+      </w:pPr>
+      <w:r>
+        <w:rPr>
+          <w:lang w:val="en-GB"/>
+        </w:rPr>
+        <w:t xml:space="preserve">Make a graph showing how the populations changes in time. </w:t>
+      </w:r>
+    </w:p>
+    <w:p>
+      <w:pPr>
+        <w:rPr>
+          <w:lang w:val="en-GB"/>
+        </w:rPr>
+      </w:pPr>
+    </w:p>
+    <w:p>
+      <w:pPr>
+        <w:rPr>
+          <w:lang w:val="en-GB"/>
+        </w:rPr>
+      </w:pPr>
+      <w:r>
+        <w:rPr>
+          <w:lang w:val="en-GB"/>
+        </w:rPr>
+        <w:t xml:space="preserve">What are the steady state </w:t>
+      </w:r>
+      <w:proofErr w:type="gramStart"/>
+      <w:r>
+        <w:rPr>
+          <w:lang w:val="en-GB"/>
+        </w:rPr>
+        <w:t>values ?</w:t>
+      </w:r>
+      <w:proofErr w:type="gramEnd"/>
+    </w:p>
+    <w:p>
+      <w:pPr>
+        <w:rPr>
+          <w:lang w:val="en-GB"/>
+        </w:rPr>
+      </w:pPr>
+    </w:p>
+    <w:p>
+      <w:pPr>
+        <w:rPr>
+          <w:lang w:val="en-GB"/>
+        </w:rPr>
+      </w:pPr>
+      <w:r>
+        <w:rPr>
+          <w:lang w:val="en-GB"/>
+        </w:rPr>
+        <w:t>Try</w:t>
+      </w:r>
+      <w:r>
+        <w:rPr>
+          <w:lang w:val="en-GB"/>
+        </w:rPr>
+        <w:t xml:space="preserve"> also</w:t>
+      </w:r>
+    </w:p>
+    <w:p>
+      <w:pPr>
+        <w:rPr>
+          <w:lang w:val="en-GB"/>
+        </w:rPr>
+      </w:pPr>
+      <w:r>
+        <w:rPr>
+          <w:lang w:val="en-GB"/>
+        </w:rPr>
+        <w:t xml:space="preserve">Initial amount of rabbits = </w:t>
+      </w:r>
+      <w:proofErr w:type="gramStart"/>
+      <w:r>
+        <w:rPr>
+          <w:lang w:val="en-GB"/>
+        </w:rPr>
+        <w:t>Rabbit(</w:t>
+      </w:r>
+      <w:proofErr w:type="gramEnd"/>
+      <w:r>
+        <w:rPr>
+          <w:lang w:val="en-GB"/>
+        </w:rPr>
+        <w:t>t</w:t>
+      </w:r>
+      <w:r>
+        <w:rPr>
+          <w:vertAlign w:val="subscript"/>
+          <w:lang w:val="en-GB"/>
+        </w:rPr>
+        <w:t>0</w:t>
+      </w:r>
+      <w:r>
+        <w:rPr>
+          <w:lang w:val="en-GB"/>
+        </w:rPr>
+        <w:t xml:space="preserve">) = 600 </w:t>
+      </w:r>
+    </w:p>
+    <w:p>
+      <w:pPr>
+        <w:rPr>
+          <w:lang w:val="en-GB"/>
+        </w:rPr>
+      </w:pPr>
+      <w:r>
+        <w:rPr>
+          <w:lang w:val="en-GB"/>
+        </w:rPr>
+        <w:t xml:space="preserve">Initial amount of foxes = </w:t>
+      </w:r>
+      <w:proofErr w:type="gramStart"/>
+      <w:r>
+        <w:rPr>
+          <w:lang w:val="en-GB"/>
+        </w:rPr>
+        <w:t>Fox(</w:t>
+      </w:r>
+      <w:proofErr w:type="gramEnd"/>
+      <w:r>
+        <w:rPr>
+          <w:lang w:val="en-GB"/>
+        </w:rPr>
+        <w:t>t</w:t>
+      </w:r>
+      <w:r>
+        <w:rPr>
+          <w:vertAlign w:val="subscript"/>
+          <w:lang w:val="en-GB"/>
+        </w:rPr>
+        <w:t>0</w:t>
+      </w:r>
+      <w:r>
+        <w:rPr>
+          <w:lang w:val="en-GB"/>
+        </w:rPr>
+        <w:t>) = 16</w:t>
+      </w:r>
+    </w:p>
+    <w:p>
+      <w:pPr>
+        <w:rPr>
+          <w:lang w:val="en-GB"/>
+        </w:rPr>
+      </w:pPr>
+    </w:p>
+    <w:p>
+      <w:pPr>
+        <w:rPr>
+          <w:lang w:val="en-GB"/>
+        </w:rPr>
+      </w:pPr>
+      <w:r>
+        <w:rPr>
+          <w:lang w:val="en-GB"/>
+        </w:rPr>
+        <w:t>You can experiment with the parameters and initial populations.</w:t>
+      </w:r>
+    </w:p>
+    <w:p>
+      <w:pPr>
+        <w:rPr>
+          <w:lang w:val="en-GB"/>
+        </w:rPr>
+      </w:pPr>
+    </w:p>
+    <w:p>
+      <w:pPr>
+        <w:rPr>
+          <w:lang w:val="en-GB"/>
+        </w:rPr>
+      </w:pPr>
+      <w:r>
+        <w:rPr>
+          <w:lang w:val="en-GB"/>
+        </w:rPr>
+        <w:t xml:space="preserve">Remember that if a population at a time is 0 </w:t>
+      </w:r>
+      <w:r>
+        <w:rPr>
+          <w:lang w:val="en-GB"/>
+        </w:rPr>
+        <w:t xml:space="preserve">(or negative) </w:t>
+      </w:r>
+      <w:r>
+        <w:rPr>
+          <w:lang w:val="en-GB"/>
+        </w:rPr>
+        <w:t>the species is extinct.</w:t>
+      </w:r>
+    </w:p>
+    <w:p>
+      <w:pPr>
+        <w:rPr>
+          <w:lang w:val="en-GB"/>
+        </w:rPr>
+      </w:pPr>
+    </w:p>
+    <w:p>
+      <w:pPr>
+        <w:jc w:val="center"/>
         <w:rPr>
           <w:sz w:val="32"/>
           <w:szCs w:val="32"/>
           <w:u w:val="single"/>
           <w:lang w:val="en-GB"/>
         </w:rPr>
-        <w:t>Graphics of foxes and rabbits</w:t>
-      </w:r>
-    </w:p>
-    <w:p>
-      <w:pPr>
-        <w:rPr>
-          <w:lang w:val="en-GB"/>
-        </w:rPr>
-      </w:pPr>
-    </w:p>
-    <w:p>
-      <w:pPr>
-        <w:rPr>
-          <w:lang w:val="en-GB"/>
-        </w:rPr>
-      </w:pPr>
-    </w:p>
-    <w:p>
-      <w:pPr>
-        <w:tabs>
-          <w:tab w:val="left" w:pos="540"/>
-        </w:tabs>
-        <w:ind w:left="540" w:hanging="540"/>
-        <w:jc w:val="both"/>
-        <w:rPr>
-          <w:lang w:val="en-GB"/>
-        </w:rPr>
-      </w:pPr>
-      <w:r>
-        <w:rPr>
-          <w:lang w:val="en-GB"/>
-        </w:rPr>
-        <w:t>Remember to test the program</w:t>
-      </w:r>
-      <w:r>
-        <w:rPr>
-          <w:lang w:val="en-GB"/>
-        </w:rPr>
-        <w:t xml:space="preserve"> </w:t>
-      </w:r>
-      <w:proofErr w:type="gramStart"/>
-      <w:r>
-        <w:rPr>
-          <w:lang w:val="en-GB"/>
-        </w:rPr>
-        <w:t xml:space="preserve">carefully </w:t>
-      </w:r>
-      <w:r>
-        <w:rPr>
-          <w:lang w:val="en-GB"/>
-        </w:rPr>
-        <w:t>!</w:t>
-      </w:r>
-      <w:proofErr w:type="gramEnd"/>
-    </w:p>
-    <w:p>
-      <w:pPr>
-        <w:tabs>
-          <w:tab w:val="left" w:pos="540"/>
-        </w:tabs>
-        <w:ind w:left="540" w:hanging="540"/>
-        <w:jc w:val="both"/>
-        <w:rPr>
-          <w:lang w:val="en-GB"/>
-        </w:rPr>
-      </w:pPr>
-    </w:p>
-    <w:p>
-      <w:pPr>
-        <w:tabs>
-          <w:tab w:val="left" w:pos="540"/>
-        </w:tabs>
-        <w:ind w:left="540" w:hanging="540"/>
-        <w:jc w:val="both"/>
-        <w:rPr>
-          <w:lang w:val="en-GB"/>
-        </w:rPr>
-      </w:pPr>
-      <w:r>
-        <w:rPr>
-          <w:lang w:val="en-GB"/>
-        </w:rPr>
-        <w:t xml:space="preserve">Make a program that can </w:t>
-      </w:r>
-      <w:r>
-        <w:rPr>
-          <w:lang w:val="en-GB"/>
-        </w:rPr>
-        <w:t>simulate populations of foxes (predators) and rabbits (pray)</w:t>
-      </w:r>
-      <w:r>
-        <w:rPr>
-          <w:lang w:val="en-GB"/>
-        </w:rPr>
-        <w:t>.</w:t>
-      </w:r>
-    </w:p>
-    <w:p>
-      <w:pPr>
-        <w:tabs>
-          <w:tab w:val="left" w:pos="540"/>
-        </w:tabs>
-        <w:ind w:left="540" w:hanging="540"/>
-        <w:jc w:val="both"/>
-        <w:rPr>
-          <w:lang w:val="en-GB"/>
-        </w:rPr>
-      </w:pPr>
-      <w:r>
-        <w:rPr>
-          <w:lang w:val="en-GB"/>
-        </w:rPr>
-        <w:t xml:space="preserve">The populations can be calculated one time step at a </w:t>
-      </w:r>
-      <w:proofErr w:type="gramStart"/>
-      <w:r>
-        <w:rPr>
-          <w:lang w:val="en-GB"/>
-        </w:rPr>
-        <w:t>time :</w:t>
-      </w:r>
-      <w:proofErr w:type="gramEnd"/>
-    </w:p>
-    <w:p>
-      <w:pPr>
-        <w:tabs>
-          <w:tab w:val="left" w:pos="540"/>
-        </w:tabs>
-        <w:ind w:left="540" w:hanging="540"/>
-        <w:jc w:val="both"/>
-        <w:rPr>
-          <w:lang w:val="en-GB"/>
-        </w:rPr>
-      </w:pPr>
-    </w:p>
-    <w:p>
-      <w:pPr>
-        <w:tabs>
-          <w:tab w:val="left" w:pos="540"/>
-        </w:tabs>
-        <w:ind w:left="540" w:hanging="540"/>
-        <w:jc w:val="both"/>
-        <w:rPr>
-          <w:lang w:val="en-GB"/>
-        </w:rPr>
-      </w:pPr>
-      <w:proofErr w:type="gramStart"/>
-      <w:r>
-        <w:rPr>
-          <w:lang w:val="en-GB"/>
-        </w:rPr>
-        <w:t>Rabbit</w:t>
-      </w:r>
-      <w:r>
-        <w:rPr>
-          <w:lang w:val="en-GB"/>
-        </w:rPr>
-        <w:t>(</w:t>
-      </w:r>
-      <w:proofErr w:type="gramEnd"/>
-      <w:r>
-        <w:rPr>
-          <w:lang w:val="en-GB"/>
-        </w:rPr>
-        <w:t>t</w:t>
-      </w:r>
-      <w:r>
-        <w:rPr>
-          <w:vertAlign w:val="subscript"/>
-          <w:lang w:val="en-GB"/>
-        </w:rPr>
-        <w:t>n+1</w:t>
-      </w:r>
-      <w:r>
-        <w:rPr>
-          <w:lang w:val="en-GB"/>
-        </w:rPr>
-        <w:t xml:space="preserve">) = </w:t>
-      </w:r>
-      <w:r>
-        <w:rPr>
-          <w:lang w:val="en-GB"/>
-        </w:rPr>
-        <w:t>Rabbit</w:t>
-      </w:r>
-      <w:r>
-        <w:rPr>
-          <w:lang w:val="en-GB"/>
-        </w:rPr>
-        <w:t>(</w:t>
-      </w:r>
-      <w:proofErr w:type="spellStart"/>
-      <w:r>
-        <w:rPr>
-          <w:lang w:val="en-GB"/>
-        </w:rPr>
-        <w:t>t</w:t>
-      </w:r>
-      <w:r>
-        <w:rPr>
-          <w:vertAlign w:val="subscript"/>
-          <w:lang w:val="en-GB"/>
-        </w:rPr>
-        <w:t>n</w:t>
-      </w:r>
-      <w:proofErr w:type="spellEnd"/>
-      <w:r>
-        <w:rPr>
-          <w:lang w:val="en-GB"/>
-        </w:rPr>
-        <w:t xml:space="preserve">) * (1 </w:t>
-      </w:r>
-      <w:r>
-        <w:rPr>
-          <w:lang w:val="en-GB"/>
-        </w:rPr>
-        <w:t xml:space="preserve">+ a – b </w:t>
-      </w:r>
-      <w:r>
-        <w:rPr>
-          <w:lang w:val="en-GB"/>
-        </w:rPr>
-        <w:t xml:space="preserve"> * </w:t>
-      </w:r>
-      <w:r>
-        <w:rPr>
-          <w:lang w:val="en-GB"/>
-        </w:rPr>
-        <w:t>Fox</w:t>
-      </w:r>
-      <w:r>
-        <w:rPr>
-          <w:lang w:val="en-GB"/>
-        </w:rPr>
-        <w:t>(</w:t>
-      </w:r>
-      <w:proofErr w:type="spellStart"/>
-      <w:r>
-        <w:rPr>
-          <w:lang w:val="en-GB"/>
-        </w:rPr>
-        <w:t>t</w:t>
-      </w:r>
-      <w:r>
-        <w:rPr>
-          <w:vertAlign w:val="subscript"/>
-          <w:lang w:val="en-GB"/>
-        </w:rPr>
-        <w:t>n</w:t>
-      </w:r>
-      <w:proofErr w:type="spellEnd"/>
-      <w:r>
-        <w:rPr>
-          <w:lang w:val="en-GB"/>
-        </w:rPr>
-        <w:t>))</w:t>
-      </w:r>
-    </w:p>
-    <w:p>
-      <w:pPr>
-        <w:tabs>
-          <w:tab w:val="left" w:pos="540"/>
-        </w:tabs>
-        <w:ind w:left="540" w:hanging="540"/>
-        <w:jc w:val="both"/>
-        <w:rPr>
-          <w:lang w:val="en-GB"/>
-        </w:rPr>
-      </w:pPr>
-      <w:proofErr w:type="gramStart"/>
-      <w:r>
-        <w:rPr>
-          <w:lang w:val="en-GB"/>
-        </w:rPr>
-        <w:t>Fox(</w:t>
-      </w:r>
-      <w:proofErr w:type="gramEnd"/>
-      <w:r>
-        <w:rPr>
-          <w:lang w:val="en-GB"/>
-        </w:rPr>
-        <w:t>t</w:t>
-      </w:r>
-      <w:r>
-        <w:rPr>
-          <w:vertAlign w:val="subscript"/>
-          <w:lang w:val="en-GB"/>
-        </w:rPr>
-        <w:t>n+1</w:t>
-      </w:r>
-      <w:r>
-        <w:rPr>
-          <w:lang w:val="en-GB"/>
-        </w:rPr>
-        <w:t>) = Fox(</w:t>
-      </w:r>
-      <w:proofErr w:type="spellStart"/>
-      <w:r>
-        <w:rPr>
-          <w:lang w:val="en-GB"/>
-        </w:rPr>
-        <w:t>t</w:t>
-      </w:r>
-      <w:r>
-        <w:rPr>
-          <w:vertAlign w:val="subscript"/>
-          <w:lang w:val="en-GB"/>
-        </w:rPr>
-        <w:t>n</w:t>
-      </w:r>
-      <w:proofErr w:type="spellEnd"/>
-      <w:r>
-        <w:rPr>
-          <w:lang w:val="en-GB"/>
-        </w:rPr>
-        <w:t>) * (1 – c + d * Rabbit(</w:t>
-      </w:r>
-      <w:proofErr w:type="spellStart"/>
-      <w:r>
-        <w:rPr>
-          <w:lang w:val="en-GB"/>
-        </w:rPr>
-        <w:t>t</w:t>
-      </w:r>
-      <w:r>
-        <w:rPr>
-          <w:vertAlign w:val="subscript"/>
-          <w:lang w:val="en-GB"/>
-        </w:rPr>
-        <w:t>n</w:t>
-      </w:r>
-      <w:proofErr w:type="spellEnd"/>
-      <w:r>
-        <w:rPr>
-          <w:lang w:val="en-GB"/>
-        </w:rPr>
-        <w:t>))</w:t>
-      </w:r>
-    </w:p>
-    <w:p>
-      <w:pPr>
-        <w:tabs>
-          <w:tab w:val="left" w:pos="540"/>
-        </w:tabs>
-        <w:ind w:left="540" w:hanging="540"/>
-        <w:jc w:val="both"/>
-        <w:rPr>
-          <w:lang w:val="en-GB"/>
-        </w:rPr>
-      </w:pPr>
-    </w:p>
-    <w:p>
-      <w:pPr>
-        <w:rPr>
-          <w:lang w:val="en-GB"/>
-        </w:rPr>
-      </w:pPr>
-      <w:r>
-        <w:rPr>
-          <w:lang w:val="en-GB"/>
-        </w:rPr>
-        <w:t>Try a = 0.1     b = 0.01    c = 0.01     d = 0.00002</w:t>
-      </w:r>
-    </w:p>
-    <w:p>
-      <w:pPr>
-        <w:rPr>
-          <w:lang w:val="en-GB"/>
-        </w:rPr>
-      </w:pPr>
-      <w:r>
-        <w:rPr>
-          <w:lang w:val="en-GB"/>
-        </w:rPr>
-        <w:t xml:space="preserve">Initial amount of rabbits = </w:t>
-      </w:r>
-      <w:proofErr w:type="gramStart"/>
-      <w:r>
-        <w:rPr>
-          <w:lang w:val="en-GB"/>
-        </w:rPr>
-        <w:t>Rabbit(</w:t>
-      </w:r>
-      <w:proofErr w:type="gramEnd"/>
-      <w:r>
-        <w:rPr>
-          <w:lang w:val="en-GB"/>
-        </w:rPr>
-        <w:t>t</w:t>
-      </w:r>
-      <w:r>
-        <w:rPr>
-          <w:vertAlign w:val="subscript"/>
-          <w:lang w:val="en-GB"/>
-        </w:rPr>
-        <w:t>0</w:t>
-      </w:r>
-      <w:r>
-        <w:rPr>
-          <w:lang w:val="en-GB"/>
-        </w:rPr>
-        <w:t xml:space="preserve">) = 1000 </w:t>
-      </w:r>
-    </w:p>
-    <w:p>
-      <w:pPr>
-        <w:rPr>
-          <w:lang w:val="en-GB"/>
-        </w:rPr>
-      </w:pPr>
-      <w:r>
-        <w:rPr>
-          <w:lang w:val="en-GB"/>
-        </w:rPr>
-        <w:t>Initial amount of foxes</w:t>
-      </w:r>
-      <w:r>
-        <w:rPr>
-          <w:lang w:val="en-GB"/>
-        </w:rPr>
-        <w:t xml:space="preserve"> = </w:t>
-      </w:r>
-      <w:proofErr w:type="gramStart"/>
-      <w:r>
-        <w:rPr>
-          <w:lang w:val="en-GB"/>
-        </w:rPr>
-        <w:t>Fox</w:t>
-      </w:r>
-      <w:r>
-        <w:rPr>
-          <w:lang w:val="en-GB"/>
-        </w:rPr>
-        <w:t>(</w:t>
-      </w:r>
-      <w:proofErr w:type="gramEnd"/>
-      <w:r>
-        <w:rPr>
-          <w:lang w:val="en-GB"/>
-        </w:rPr>
-        <w:t>t</w:t>
-      </w:r>
-      <w:r>
-        <w:rPr>
-          <w:vertAlign w:val="subscript"/>
-          <w:lang w:val="en-GB"/>
-        </w:rPr>
-        <w:t>0</w:t>
-      </w:r>
-      <w:r>
-        <w:rPr>
-          <w:lang w:val="en-GB"/>
-        </w:rPr>
-        <w:t>) = 20</w:t>
-      </w:r>
-      <w:r>
-        <w:rPr>
-          <w:lang w:val="en-GB"/>
-        </w:rPr>
-        <w:t xml:space="preserve"> </w:t>
-      </w:r>
-    </w:p>
-    <w:p>
-      <w:pPr>
-        <w:rPr>
-          <w:lang w:val="en-GB"/>
-        </w:rPr>
-      </w:pPr>
-    </w:p>
-    <w:p>
-      <w:pPr>
-        <w:rPr>
-          <w:lang w:val="en-GB"/>
-        </w:rPr>
-      </w:pPr>
-      <w:r>
-        <w:rPr>
-          <w:lang w:val="en-GB"/>
-        </w:rPr>
-        <w:t>Make a graph showing how the populations changes in time. (Fractions of animals are ok)</w:t>
-      </w:r>
-    </w:p>
-    <w:p>
-      <w:pPr>
-        <w:rPr>
-          <w:lang w:val="en-GB"/>
-        </w:rPr>
-      </w:pPr>
-    </w:p>
-    <w:p>
-      <w:pPr>
-        <w:rPr>
-          <w:lang w:val="en-GB"/>
-        </w:rPr>
-      </w:pPr>
-      <w:r>
-        <w:rPr>
-          <w:lang w:val="en-GB"/>
-        </w:rPr>
-        <w:t xml:space="preserve">What are the steady state </w:t>
-      </w:r>
-      <w:proofErr w:type="gramStart"/>
-      <w:r>
-        <w:rPr>
-          <w:lang w:val="en-GB"/>
-        </w:rPr>
-        <w:t>values ?</w:t>
-      </w:r>
-      <w:proofErr w:type="gramEnd"/>
-    </w:p>
-    <w:p>
-      <w:pPr>
-        <w:rPr>
-          <w:lang w:val="en-GB"/>
-        </w:rPr>
-      </w:pPr>
-    </w:p>
-    <w:p>
-      <w:pPr>
-        <w:rPr>
-          <w:lang w:val="en-GB"/>
-        </w:rPr>
-      </w:pPr>
-      <w:r>
-        <w:rPr>
-          <w:lang w:val="en-GB"/>
-        </w:rPr>
-        <w:t>Start a simulation in the steady state.</w:t>
-      </w:r>
-    </w:p>
-    <w:p>
-      <w:pPr>
-        <w:rPr>
-          <w:lang w:val="en-GB"/>
-        </w:rPr>
-      </w:pPr>
-      <w:r>
-        <w:rPr>
-          <w:lang w:val="en-GB"/>
-        </w:rPr>
-        <w:t>Because of a disease the rabbit population suddenly is halved</w:t>
-      </w:r>
-      <w:r>
-        <w:rPr>
-          <w:lang w:val="en-GB"/>
-        </w:rPr>
-        <w:t>.</w:t>
-      </w:r>
-    </w:p>
-    <w:p>
-      <w:pPr>
-        <w:rPr>
-          <w:lang w:val="en-GB"/>
-        </w:rPr>
-      </w:pPr>
-    </w:p>
-    <w:p>
-      <w:pPr>
-        <w:rPr>
-          <w:lang w:val="en-GB"/>
-        </w:rPr>
-      </w:pPr>
-      <w:r>
-        <w:rPr>
-          <w:lang w:val="en-GB"/>
-        </w:rPr>
-        <w:t xml:space="preserve">What are the new steady </w:t>
-      </w:r>
-      <w:proofErr w:type="gramStart"/>
-      <w:r>
-        <w:rPr>
-          <w:lang w:val="en-GB"/>
-        </w:rPr>
-        <w:t>state ?</w:t>
-      </w:r>
-      <w:proofErr w:type="gramEnd"/>
-    </w:p>
-    <w:p>
-      <w:pPr>
-        <w:rPr>
-          <w:lang w:val="en-GB"/>
-        </w:rPr>
-      </w:pPr>
-    </w:p>
-    <w:p>
-      <w:pPr>
-        <w:rPr>
-          <w:lang w:val="en-GB"/>
-        </w:rPr>
-      </w:pPr>
-      <w:r>
-        <w:rPr>
-          <w:lang w:val="en-GB"/>
-        </w:rPr>
-        <w:t>You can experiment with the parameters and initial populations.</w:t>
-      </w:r>
-    </w:p>
-    <w:p>
-      <w:pPr>
-        <w:rPr>
-          <w:lang w:val="en-GB"/>
-        </w:rPr>
-      </w:pPr>
-      <w:r>
-        <w:rPr>
-          <w:lang w:val="en-GB"/>
-        </w:rPr>
-        <w:t>Remember that if a population at a time is 0 the species is extinct.</w:t>
-      </w:r>
-    </w:p>
-    <w:p>
-      <w:pPr>
-        <w:rPr>
-          <w:lang w:val="en-GB"/>
-        </w:rPr>
-      </w:pPr>
-    </w:p>
-    <w:p>
-      <w:pPr>
-        <w:jc w:val="center"/>
+      </w:pPr>
+      <w:r>
+        <w:rPr>
+          <w:lang w:val="en-GB"/>
+        </w:rPr>
+        <w:br w:type="page"/>
+      </w:r>
+      <w:r>
         <w:rPr>
           <w:sz w:val="32"/>
           <w:szCs w:val="32"/>
           <w:u w:val="single"/>
           <w:lang w:val="en-GB"/>
         </w:rPr>
-      </w:pPr>
-      <w:r>
-        <w:rPr>
-          <w:lang w:val="en-GB"/>
-        </w:rPr>
-        <w:br w:type="page"/>
-      </w:r>
-      <w:bookmarkStart w:id="0" w:name="_GoBack"/>
-      <w:bookmarkEnd w:id="0"/>
+        <w:lastRenderedPageBreak/>
+        <w:t>4th</w:t>
+      </w:r>
       <w:r>
         <w:rPr>
           <w:sz w:val="32"/>
@@ -2018,8 +2201,7 @@
           <w:u w:val="single"/>
           <w:lang w:val="en-GB"/>
         </w:rPr>
-        <w:lastRenderedPageBreak/>
-        <w:t>4th</w:t>
+        <w:t xml:space="preserve"> </w:t>
       </w:r>
       <w:r>
         <w:rPr>
@@ -2028,7 +2210,7 @@
           <w:u w:val="single"/>
           <w:lang w:val="en-GB"/>
         </w:rPr>
-        <w:t xml:space="preserve"> </w:t>
+        <w:t>Python</w:t>
       </w:r>
       <w:r>
         <w:rPr>
@@ -2037,8 +2219,9 @@
           <w:u w:val="single"/>
           <w:lang w:val="en-GB"/>
         </w:rPr>
-        <w:t>Python</w:t>
-      </w:r>
+        <w:t xml:space="preserve"> Hand </w:t>
+      </w:r>
+      <w:proofErr w:type="gramStart"/>
       <w:r>
         <w:rPr>
           <w:sz w:val="32"/>
@@ -2046,7 +2229,7 @@
           <w:u w:val="single"/>
           <w:lang w:val="en-GB"/>
         </w:rPr>
-        <w:t xml:space="preserve"> Hand in</w:t>
+        <w:t>in</w:t>
       </w:r>
       <w:r>
         <w:rPr>
@@ -2055,7 +2238,17 @@
           <w:u w:val="single"/>
           <w:lang w:val="en-GB"/>
         </w:rPr>
-        <w:t xml:space="preserve"> : The game of </w:t>
+        <w:t xml:space="preserve"> :</w:t>
+      </w:r>
+      <w:proofErr w:type="gramEnd"/>
+      <w:r>
+        <w:rPr>
+          <w:sz w:val="32"/>
+          <w:szCs w:val="32"/>
+          <w:u w:val="single"/>
+          <w:lang w:val="en-GB"/>
+        </w:rPr>
+        <w:t xml:space="preserve"> The game of </w:t>
       </w:r>
       <w:proofErr w:type="spellStart"/>
       <w:r>
@@ -3872,7 +4065,7 @@
 </file>
 
 <file path=customXml/itemProps1.xml><?xml version="1.0" encoding="utf-8"?>
-<ds:datastoreItem xmlns:ds="http://schemas.openxmlformats.org/officeDocument/2006/customXml" ds:itemID="{78E81E2B-5C55-4F96-9FFC-9B9809EE6512}">
+<ds:datastoreItem xmlns:ds="http://schemas.openxmlformats.org/officeDocument/2006/customXml" ds:itemID="{5B6DC5E4-0BA8-431E-9D52-7D7D5676F53D}">
   <ds:schemaRefs>
     <ds:schemaRef ds:uri="http://schemas.openxmlformats.org/officeDocument/2006/bibliography"/>
   </ds:schemaRefs>
@@ -3880,13 +4073,13 @@
 </file>
 
 <file path=customXml/itemProps2.xml><?xml version="1.0" encoding="utf-8"?>
-<ds:datastoreItem xmlns:ds="http://schemas.openxmlformats.org/officeDocument/2006/customXml" ds:itemID="{93C62110-86FC-4B52-821D-2120857CB8C2}"/>
+<ds:datastoreItem xmlns:ds="http://schemas.openxmlformats.org/officeDocument/2006/customXml" ds:itemID="{5EA1A89D-9CE6-47B2-B1B5-A706EAEC1671}"/>
 </file>
 
 <file path=customXml/itemProps3.xml><?xml version="1.0" encoding="utf-8"?>
-<ds:datastoreItem xmlns:ds="http://schemas.openxmlformats.org/officeDocument/2006/customXml" ds:itemID="{1519B1E4-FA88-40BC-B857-84FB7E58F967}"/>
+<ds:datastoreItem xmlns:ds="http://schemas.openxmlformats.org/officeDocument/2006/customXml" ds:itemID="{F1A3B3DD-EE0E-445C-A776-509E144B8AB9}"/>
 </file>
 
 <file path=customXml/itemProps4.xml><?xml version="1.0" encoding="utf-8"?>
-<ds:datastoreItem xmlns:ds="http://schemas.openxmlformats.org/officeDocument/2006/customXml" ds:itemID="{57429251-ACA2-46C2-ADB4-BA2F8571B35F}"/>
+<ds:datastoreItem xmlns:ds="http://schemas.openxmlformats.org/officeDocument/2006/customXml" ds:itemID="{05D60B35-7EA8-41C7-9E64-7511CF66BDD6}"/>
 </file>
</xml_diff>

<commit_message>
Preparing for 3rd Assignment
</commit_message>
<xml_diff>
--- a/Assignments/PythonHandin2019.docx
+++ b/Assignments/PythonHandin2019.docx
@@ -1724,19 +1724,7 @@
         <w:rPr>
           <w:lang w:val="en-GB"/>
         </w:rPr>
-        <w:t xml:space="preserve">– </w:t>
-      </w:r>
-      <w:r>
-        <w:rPr>
-          <w:lang w:val="en-GB"/>
-        </w:rPr>
-        <w:t>f</w:t>
-      </w:r>
-      <w:r>
-        <w:rPr>
-          <w:lang w:val="en-GB"/>
-        </w:rPr>
-        <w:t xml:space="preserve"> *  Fox(</w:t>
+        <w:t>– f *  Fox(</w:t>
       </w:r>
       <w:proofErr w:type="spellStart"/>
       <w:r>
@@ -1951,215 +1939,497 @@
           <w:lang w:val="en-GB"/>
         </w:rPr>
         <w:t>Time from 0 to 400</w:t>
+      </w:r>
+    </w:p>
+    <w:p>
+      <w:pPr>
+        <w:rPr>
+          <w:lang w:val="en-GB"/>
+        </w:rPr>
+      </w:pPr>
+    </w:p>
+    <w:p>
+      <w:pPr>
+        <w:rPr>
+          <w:lang w:val="en-GB"/>
+        </w:rPr>
+      </w:pPr>
+      <w:r>
+        <w:rPr>
+          <w:lang w:val="en-GB"/>
+        </w:rPr>
+        <w:t xml:space="preserve">Make a graph showing how the populations changes in time. </w:t>
+      </w:r>
+    </w:p>
+    <w:p>
+      <w:pPr>
+        <w:rPr>
+          <w:lang w:val="en-GB"/>
+        </w:rPr>
+      </w:pPr>
+    </w:p>
+    <w:p>
+      <w:pPr>
+        <w:rPr>
+          <w:lang w:val="en-GB"/>
+        </w:rPr>
+      </w:pPr>
+      <w:r>
+        <w:rPr>
+          <w:lang w:val="en-GB"/>
+        </w:rPr>
+        <w:t xml:space="preserve">What are the steady state </w:t>
+      </w:r>
+      <w:proofErr w:type="gramStart"/>
+      <w:r>
+        <w:rPr>
+          <w:lang w:val="en-GB"/>
+        </w:rPr>
+        <w:t>values ?</w:t>
+      </w:r>
+      <w:proofErr w:type="gramEnd"/>
+    </w:p>
+    <w:p>
+      <w:pPr>
+        <w:rPr>
+          <w:lang w:val="en-GB"/>
+        </w:rPr>
+      </w:pPr>
+    </w:p>
+    <w:p>
+      <w:pPr>
+        <w:rPr>
+          <w:lang w:val="en-GB"/>
+        </w:rPr>
+      </w:pPr>
+      <w:r>
+        <w:rPr>
+          <w:lang w:val="en-GB"/>
+        </w:rPr>
+        <w:t>Try also</w:t>
+      </w:r>
+    </w:p>
+    <w:p>
+      <w:pPr>
+        <w:rPr>
+          <w:lang w:val="en-GB"/>
+        </w:rPr>
+      </w:pPr>
+      <w:r>
+        <w:rPr>
+          <w:lang w:val="en-GB"/>
+        </w:rPr>
+        <w:t xml:space="preserve">Initial amount of rabbits = </w:t>
+      </w:r>
+      <w:proofErr w:type="gramStart"/>
+      <w:r>
+        <w:rPr>
+          <w:lang w:val="en-GB"/>
+        </w:rPr>
+        <w:t>Rabbit(</w:t>
+      </w:r>
+      <w:proofErr w:type="gramEnd"/>
+      <w:r>
+        <w:rPr>
+          <w:lang w:val="en-GB"/>
+        </w:rPr>
+        <w:t>t</w:t>
+      </w:r>
+      <w:r>
+        <w:rPr>
+          <w:vertAlign w:val="subscript"/>
+          <w:lang w:val="en-GB"/>
+        </w:rPr>
+        <w:t>0</w:t>
+      </w:r>
+      <w:r>
+        <w:rPr>
+          <w:lang w:val="en-GB"/>
+        </w:rPr>
+        <w:t xml:space="preserve">) = 600 </w:t>
+      </w:r>
+    </w:p>
+    <w:p>
+      <w:pPr>
+        <w:rPr>
+          <w:lang w:val="en-GB"/>
+        </w:rPr>
+      </w:pPr>
+      <w:r>
+        <w:rPr>
+          <w:lang w:val="en-GB"/>
+        </w:rPr>
+        <w:t xml:space="preserve">Initial amount of foxes = </w:t>
+      </w:r>
+      <w:proofErr w:type="gramStart"/>
+      <w:r>
+        <w:rPr>
+          <w:lang w:val="en-GB"/>
+        </w:rPr>
+        <w:t>Fox(</w:t>
+      </w:r>
+      <w:proofErr w:type="gramEnd"/>
+      <w:r>
+        <w:rPr>
+          <w:lang w:val="en-GB"/>
+        </w:rPr>
+        <w:t>t</w:t>
+      </w:r>
+      <w:r>
+        <w:rPr>
+          <w:vertAlign w:val="subscript"/>
+          <w:lang w:val="en-GB"/>
+        </w:rPr>
+        <w:t>0</w:t>
+      </w:r>
+      <w:r>
+        <w:rPr>
+          <w:lang w:val="en-GB"/>
+        </w:rPr>
+        <w:t>) = 16</w:t>
+      </w:r>
+    </w:p>
+    <w:p>
+      <w:pPr>
+        <w:rPr>
+          <w:lang w:val="en-GB"/>
+        </w:rPr>
+      </w:pPr>
+    </w:p>
+    <w:p>
+      <w:pPr>
+        <w:rPr>
+          <w:lang w:val="en-GB"/>
+        </w:rPr>
+      </w:pPr>
+      <w:r>
+        <w:rPr>
+          <w:lang w:val="en-GB"/>
+        </w:rPr>
+        <w:t>You can experiment with the parameters and initial populations.</w:t>
+      </w:r>
+    </w:p>
+    <w:p>
+      <w:pPr>
+        <w:rPr>
+          <w:lang w:val="en-GB"/>
+        </w:rPr>
+      </w:pPr>
+    </w:p>
+    <w:p>
+      <w:pPr>
+        <w:rPr>
+          <w:lang w:val="en-GB"/>
+        </w:rPr>
+      </w:pPr>
+      <w:r>
+        <w:rPr>
+          <w:lang w:val="en-GB"/>
+        </w:rPr>
+        <w:t xml:space="preserve">Remember that if a population at a time is 0 </w:t>
+      </w:r>
+      <w:r>
+        <w:rPr>
+          <w:lang w:val="en-GB"/>
+        </w:rPr>
+        <w:t xml:space="preserve">(or negative) </w:t>
+      </w:r>
+      <w:r>
+        <w:rPr>
+          <w:lang w:val="en-GB"/>
+        </w:rPr>
+        <w:t>the species is extinct.</w:t>
+      </w:r>
+    </w:p>
+    <w:p>
+      <w:pPr>
+        <w:rPr>
+          <w:lang w:val="en-GB"/>
+        </w:rPr>
+      </w:pPr>
+    </w:p>
+    <w:p>
+      <w:pPr>
+        <w:rPr>
+          <w:lang w:val="en-GB"/>
+        </w:rPr>
+      </w:pPr>
+      <w:r>
+        <w:rPr>
+          <w:lang w:val="en-GB"/>
+        </w:rPr>
+        <w:br w:type="page"/>
+      </w:r>
+    </w:p>
+    <w:p>
+      <w:pPr>
+        <w:jc w:val="center"/>
+        <w:rPr>
+          <w:sz w:val="32"/>
+          <w:szCs w:val="32"/>
+          <w:u w:val="single"/>
+          <w:lang w:val="en-GB"/>
+        </w:rPr>
+      </w:pPr>
+      <w:r>
+        <w:rPr>
+          <w:sz w:val="32"/>
+          <w:szCs w:val="32"/>
+          <w:u w:val="single"/>
+          <w:lang w:val="en-GB"/>
+        </w:rPr>
+        <w:lastRenderedPageBreak/>
+        <w:t>3rd</w:t>
+      </w:r>
+      <w:r>
+        <w:rPr>
+          <w:sz w:val="32"/>
+          <w:szCs w:val="32"/>
+          <w:u w:val="single"/>
+          <w:lang w:val="en-GB"/>
+        </w:rPr>
+        <w:t xml:space="preserve"> </w:t>
+      </w:r>
+      <w:r>
+        <w:rPr>
+          <w:sz w:val="32"/>
+          <w:szCs w:val="32"/>
+          <w:u w:val="single"/>
+          <w:lang w:val="en-GB"/>
+        </w:rPr>
+        <w:t>Python</w:t>
+      </w:r>
+      <w:r>
+        <w:rPr>
+          <w:sz w:val="32"/>
+          <w:szCs w:val="32"/>
+          <w:u w:val="single"/>
+          <w:lang w:val="en-GB"/>
+        </w:rPr>
+        <w:t xml:space="preserve"> Hand </w:t>
+      </w:r>
+      <w:proofErr w:type="gramStart"/>
+      <w:r>
+        <w:rPr>
+          <w:sz w:val="32"/>
+          <w:szCs w:val="32"/>
+          <w:u w:val="single"/>
+          <w:lang w:val="en-GB"/>
+        </w:rPr>
+        <w:t>in</w:t>
+      </w:r>
+      <w:r>
+        <w:rPr>
+          <w:sz w:val="32"/>
+          <w:szCs w:val="32"/>
+          <w:u w:val="single"/>
+          <w:lang w:val="en-GB"/>
+        </w:rPr>
+        <w:t xml:space="preserve"> :</w:t>
+      </w:r>
+      <w:proofErr w:type="gramEnd"/>
+      <w:r>
+        <w:rPr>
+          <w:sz w:val="32"/>
+          <w:szCs w:val="32"/>
+          <w:u w:val="single"/>
+          <w:lang w:val="en-GB"/>
+        </w:rPr>
+        <w:t xml:space="preserve"> </w:t>
+      </w:r>
+      <w:r>
+        <w:rPr>
+          <w:sz w:val="32"/>
+          <w:szCs w:val="32"/>
+          <w:u w:val="single"/>
+          <w:lang w:val="en-GB"/>
+        </w:rPr>
+        <w:t>Website with database</w:t>
+      </w:r>
+    </w:p>
+    <w:p>
+      <w:pPr>
+        <w:rPr>
+          <w:lang w:val="en-GB"/>
+        </w:rPr>
+      </w:pPr>
+    </w:p>
+    <w:p>
+      <w:pPr>
+        <w:rPr>
+          <w:lang w:val="en-GB"/>
+        </w:rPr>
+      </w:pPr>
+    </w:p>
+    <w:p>
+      <w:pPr>
+        <w:tabs>
+          <w:tab w:val="left" w:pos="540"/>
+        </w:tabs>
+        <w:ind w:left="540" w:hanging="540"/>
+        <w:jc w:val="both"/>
+        <w:rPr>
+          <w:lang w:val="en-GB"/>
+        </w:rPr>
+      </w:pPr>
+      <w:r>
+        <w:rPr>
+          <w:lang w:val="en-GB"/>
+        </w:rPr>
+        <w:t>Remember to test the program</w:t>
+      </w:r>
+      <w:r>
+        <w:rPr>
+          <w:lang w:val="en-GB"/>
+        </w:rPr>
+        <w:t xml:space="preserve"> </w:t>
+      </w:r>
+      <w:proofErr w:type="gramStart"/>
+      <w:r>
+        <w:rPr>
+          <w:lang w:val="en-GB"/>
+        </w:rPr>
+        <w:t xml:space="preserve">carefully </w:t>
+      </w:r>
+      <w:r>
+        <w:rPr>
+          <w:lang w:val="en-GB"/>
+        </w:rPr>
+        <w:t>!</w:t>
+      </w:r>
+      <w:proofErr w:type="gramEnd"/>
+    </w:p>
+    <w:p>
+      <w:pPr>
+        <w:tabs>
+          <w:tab w:val="left" w:pos="540"/>
+        </w:tabs>
+        <w:ind w:left="540" w:hanging="540"/>
+        <w:jc w:val="both"/>
+        <w:rPr>
+          <w:lang w:val="en-GB"/>
+        </w:rPr>
+      </w:pPr>
+    </w:p>
+    <w:p>
+      <w:pPr>
+        <w:tabs>
+          <w:tab w:val="left" w:pos="540"/>
+        </w:tabs>
+        <w:ind w:left="540" w:hanging="540"/>
+        <w:jc w:val="both"/>
+        <w:rPr>
+          <w:lang w:val="en-GB"/>
+        </w:rPr>
+      </w:pPr>
+      <w:r>
+        <w:rPr>
+          <w:lang w:val="en-GB"/>
+        </w:rPr>
+        <w:t>Make a database with a “Car” table.</w:t>
+      </w:r>
+    </w:p>
+    <w:p>
+      <w:pPr>
+        <w:tabs>
+          <w:tab w:val="left" w:pos="540"/>
+        </w:tabs>
+        <w:ind w:left="540" w:hanging="540"/>
+        <w:jc w:val="both"/>
+        <w:rPr>
+          <w:lang w:val="en-GB"/>
+        </w:rPr>
+      </w:pPr>
+      <w:r>
+        <w:rPr>
+          <w:lang w:val="en-GB"/>
+        </w:rPr>
+        <w:t xml:space="preserve">The car should at least have an ID, Model and </w:t>
+      </w:r>
+      <w:proofErr w:type="spellStart"/>
+      <w:r>
+        <w:rPr>
+          <w:lang w:val="en-GB"/>
+        </w:rPr>
+        <w:t>MaxSpeed</w:t>
+      </w:r>
+      <w:proofErr w:type="spellEnd"/>
+      <w:r>
+        <w:rPr>
+          <w:lang w:val="en-GB"/>
+        </w:rPr>
+        <w:t xml:space="preserve"> (like the one from </w:t>
+      </w:r>
+      <w:proofErr w:type="spellStart"/>
+      <w:r>
+        <w:rPr>
+          <w:lang w:val="en-GB"/>
+        </w:rPr>
+        <w:t>Arnauld</w:t>
+      </w:r>
+      <w:proofErr w:type="spellEnd"/>
+      <w:r>
+        <w:rPr>
+          <w:lang w:val="en-GB"/>
+        </w:rPr>
+        <w:t xml:space="preserve"> Weil’s book).</w:t>
+      </w:r>
+    </w:p>
+    <w:p>
+      <w:pPr>
+        <w:tabs>
+          <w:tab w:val="left" w:pos="540"/>
+        </w:tabs>
+        <w:ind w:left="540" w:hanging="540"/>
+        <w:jc w:val="both"/>
+        <w:rPr>
+          <w:lang w:val="en-GB"/>
+        </w:rPr>
+      </w:pPr>
+    </w:p>
+    <w:p>
+      <w:pPr>
+        <w:tabs>
+          <w:tab w:val="left" w:pos="540"/>
+        </w:tabs>
+        <w:ind w:left="540" w:hanging="540"/>
+        <w:jc w:val="both"/>
+        <w:rPr>
+          <w:lang w:val="en-GB"/>
+        </w:rPr>
+      </w:pPr>
+      <w:r>
+        <w:rPr>
+          <w:lang w:val="en-GB"/>
+        </w:rPr>
+        <w:t xml:space="preserve">Make a </w:t>
+      </w:r>
+      <w:r>
+        <w:rPr>
+          <w:lang w:val="en-GB"/>
+        </w:rPr>
+        <w:t>website that can make CRUD for the table.</w:t>
+      </w:r>
+    </w:p>
+    <w:p>
+      <w:pPr>
+        <w:tabs>
+          <w:tab w:val="left" w:pos="540"/>
+        </w:tabs>
+        <w:ind w:left="540" w:hanging="540"/>
+        <w:jc w:val="both"/>
+        <w:rPr>
+          <w:lang w:val="en-GB"/>
+        </w:rPr>
+      </w:pPr>
+      <w:r>
+        <w:rPr>
+          <w:lang w:val="en-GB"/>
+        </w:rPr>
+        <w:t>The website should also show the fastest car in the table.</w:t>
       </w:r>
       <w:bookmarkStart w:id="0" w:name="_GoBack"/>
       <w:bookmarkEnd w:id="0"/>
-    </w:p>
-    <w:p>
-      <w:pPr>
-        <w:rPr>
-          <w:lang w:val="en-GB"/>
-        </w:rPr>
-      </w:pPr>
-    </w:p>
-    <w:p>
-      <w:pPr>
-        <w:rPr>
-          <w:lang w:val="en-GB"/>
-        </w:rPr>
-      </w:pPr>
-      <w:r>
-        <w:rPr>
-          <w:lang w:val="en-GB"/>
-        </w:rPr>
-        <w:t xml:space="preserve">Make a graph showing how the populations changes in time. </w:t>
-      </w:r>
-    </w:p>
-    <w:p>
-      <w:pPr>
-        <w:rPr>
-          <w:lang w:val="en-GB"/>
-        </w:rPr>
-      </w:pPr>
-    </w:p>
-    <w:p>
-      <w:pPr>
-        <w:rPr>
-          <w:lang w:val="en-GB"/>
-        </w:rPr>
-      </w:pPr>
-      <w:r>
-        <w:rPr>
-          <w:lang w:val="en-GB"/>
-        </w:rPr>
-        <w:t xml:space="preserve">What are the steady state </w:t>
-      </w:r>
-      <w:proofErr w:type="gramStart"/>
-      <w:r>
-        <w:rPr>
-          <w:lang w:val="en-GB"/>
-        </w:rPr>
-        <w:t>values ?</w:t>
-      </w:r>
-      <w:proofErr w:type="gramEnd"/>
-    </w:p>
-    <w:p>
-      <w:pPr>
-        <w:rPr>
-          <w:lang w:val="en-GB"/>
-        </w:rPr>
-      </w:pPr>
-    </w:p>
-    <w:p>
-      <w:pPr>
-        <w:rPr>
-          <w:lang w:val="en-GB"/>
-        </w:rPr>
-      </w:pPr>
-      <w:r>
-        <w:rPr>
-          <w:lang w:val="en-GB"/>
-        </w:rPr>
-        <w:t>Try</w:t>
-      </w:r>
-      <w:r>
-        <w:rPr>
-          <w:lang w:val="en-GB"/>
-        </w:rPr>
-        <w:t xml:space="preserve"> also</w:t>
-      </w:r>
-    </w:p>
-    <w:p>
-      <w:pPr>
-        <w:rPr>
-          <w:lang w:val="en-GB"/>
-        </w:rPr>
-      </w:pPr>
-      <w:r>
-        <w:rPr>
-          <w:lang w:val="en-GB"/>
-        </w:rPr>
-        <w:t xml:space="preserve">Initial amount of rabbits = </w:t>
-      </w:r>
-      <w:proofErr w:type="gramStart"/>
-      <w:r>
-        <w:rPr>
-          <w:lang w:val="en-GB"/>
-        </w:rPr>
-        <w:t>Rabbit(</w:t>
-      </w:r>
-      <w:proofErr w:type="gramEnd"/>
-      <w:r>
-        <w:rPr>
-          <w:lang w:val="en-GB"/>
-        </w:rPr>
-        <w:t>t</w:t>
-      </w:r>
-      <w:r>
-        <w:rPr>
-          <w:vertAlign w:val="subscript"/>
-          <w:lang w:val="en-GB"/>
-        </w:rPr>
-        <w:t>0</w:t>
-      </w:r>
-      <w:r>
-        <w:rPr>
-          <w:lang w:val="en-GB"/>
-        </w:rPr>
-        <w:t xml:space="preserve">) = 600 </w:t>
-      </w:r>
-    </w:p>
-    <w:p>
-      <w:pPr>
-        <w:rPr>
-          <w:lang w:val="en-GB"/>
-        </w:rPr>
-      </w:pPr>
-      <w:r>
-        <w:rPr>
-          <w:lang w:val="en-GB"/>
-        </w:rPr>
-        <w:t xml:space="preserve">Initial amount of foxes = </w:t>
-      </w:r>
-      <w:proofErr w:type="gramStart"/>
-      <w:r>
-        <w:rPr>
-          <w:lang w:val="en-GB"/>
-        </w:rPr>
-        <w:t>Fox(</w:t>
-      </w:r>
-      <w:proofErr w:type="gramEnd"/>
-      <w:r>
-        <w:rPr>
-          <w:lang w:val="en-GB"/>
-        </w:rPr>
-        <w:t>t</w:t>
-      </w:r>
-      <w:r>
-        <w:rPr>
-          <w:vertAlign w:val="subscript"/>
-          <w:lang w:val="en-GB"/>
-        </w:rPr>
-        <w:t>0</w:t>
-      </w:r>
-      <w:r>
-        <w:rPr>
-          <w:lang w:val="en-GB"/>
-        </w:rPr>
-        <w:t>) = 16</w:t>
-      </w:r>
-    </w:p>
-    <w:p>
-      <w:pPr>
-        <w:rPr>
-          <w:lang w:val="en-GB"/>
-        </w:rPr>
-      </w:pPr>
-    </w:p>
-    <w:p>
-      <w:pPr>
-        <w:rPr>
-          <w:lang w:val="en-GB"/>
-        </w:rPr>
-      </w:pPr>
-      <w:r>
-        <w:rPr>
-          <w:lang w:val="en-GB"/>
-        </w:rPr>
-        <w:t>You can experiment with the parameters and initial populations.</w:t>
-      </w:r>
-    </w:p>
-    <w:p>
-      <w:pPr>
-        <w:rPr>
-          <w:lang w:val="en-GB"/>
-        </w:rPr>
-      </w:pPr>
-    </w:p>
-    <w:p>
-      <w:pPr>
-        <w:rPr>
-          <w:lang w:val="en-GB"/>
-        </w:rPr>
-      </w:pPr>
-      <w:r>
-        <w:rPr>
-          <w:lang w:val="en-GB"/>
-        </w:rPr>
-        <w:t xml:space="preserve">Remember that if a population at a time is 0 </w:t>
-      </w:r>
-      <w:r>
-        <w:rPr>
-          <w:lang w:val="en-GB"/>
-        </w:rPr>
-        <w:t xml:space="preserve">(or negative) </w:t>
-      </w:r>
-      <w:r>
-        <w:rPr>
-          <w:lang w:val="en-GB"/>
-        </w:rPr>
-        <w:t>the species is extinct.</w:t>
-      </w:r>
     </w:p>
     <w:p>
       <w:pPr>
@@ -4065,7 +4335,7 @@
 </file>
 
 <file path=customXml/itemProps1.xml><?xml version="1.0" encoding="utf-8"?>
-<ds:datastoreItem xmlns:ds="http://schemas.openxmlformats.org/officeDocument/2006/customXml" ds:itemID="{5B6DC5E4-0BA8-431E-9D52-7D7D5676F53D}">
+<ds:datastoreItem xmlns:ds="http://schemas.openxmlformats.org/officeDocument/2006/customXml" ds:itemID="{7B1E43A0-B9E4-4C49-9F2A-5A32CDFF206A}">
   <ds:schemaRefs>
     <ds:schemaRef ds:uri="http://schemas.openxmlformats.org/officeDocument/2006/bibliography"/>
   </ds:schemaRefs>
@@ -4073,13 +4343,13 @@
 </file>
 
 <file path=customXml/itemProps2.xml><?xml version="1.0" encoding="utf-8"?>
-<ds:datastoreItem xmlns:ds="http://schemas.openxmlformats.org/officeDocument/2006/customXml" ds:itemID="{5EA1A89D-9CE6-47B2-B1B5-A706EAEC1671}"/>
+<ds:datastoreItem xmlns:ds="http://schemas.openxmlformats.org/officeDocument/2006/customXml" ds:itemID="{130C293A-0175-48F4-AE1A-0B986C058EEE}"/>
 </file>
 
 <file path=customXml/itemProps3.xml><?xml version="1.0" encoding="utf-8"?>
-<ds:datastoreItem xmlns:ds="http://schemas.openxmlformats.org/officeDocument/2006/customXml" ds:itemID="{F1A3B3DD-EE0E-445C-A776-509E144B8AB9}"/>
+<ds:datastoreItem xmlns:ds="http://schemas.openxmlformats.org/officeDocument/2006/customXml" ds:itemID="{DC6C3415-697E-47F8-9469-4AE0A5587096}"/>
 </file>
 
 <file path=customXml/itemProps4.xml><?xml version="1.0" encoding="utf-8"?>
-<ds:datastoreItem xmlns:ds="http://schemas.openxmlformats.org/officeDocument/2006/customXml" ds:itemID="{05D60B35-7EA8-41C7-9E64-7511CF66BDD6}"/>
+<ds:datastoreItem xmlns:ds="http://schemas.openxmlformats.org/officeDocument/2006/customXml" ds:itemID="{4C3AE1B1-0307-43F8-9468-A82796A1402A}"/>
 </file>
</xml_diff>